<commit_message>
Organização das pastas e arquivos no repositório
</commit_message>
<xml_diff>
--- a/Projeto - Podcast/Passo a passo da criação do podcast.docx
+++ b/Projeto - Podcast/Passo a passo da criação do podcast.docx
@@ -770,7 +770,17 @@
           <w:sz w:val="24"/>
           <w:szCs w:val="24"/>
         </w:rPr>
-        <w:t xml:space="preserve"> se faça saber que esse é o primeiro episódio de outros que virão. Entretanto tem que ser um assunto que possa ser iniciado e encerrado nesse mesmo episódio. </w:t>
+        <w:t xml:space="preserve"> se faça </w:t>
+      </w:r>
+      <w:r>
+        <w:rPr>
+          <w:rFonts w:ascii="Times New Roman" w:hAnsi="Times New Roman" w:cs="Times New Roman"/>
+          <w:i/>
+          <w:sz w:val="24"/>
+          <w:szCs w:val="24"/>
+        </w:rPr>
+        <w:lastRenderedPageBreak/>
+        <w:t xml:space="preserve">saber que esse é o primeiro episódio de outros que virão. Entretanto tem que ser um assunto que possa ser iniciado e encerrado nesse mesmo episódio. </w:t>
       </w:r>
     </w:p>
     <w:p>
@@ -1361,6 +1371,7 @@
         <w:rPr>
           <w:lang w:eastAsia="pt-BR"/>
         </w:rPr>
+        <w:lastRenderedPageBreak/>
         <w:t>Hoje, o cenário se inverteu completamente: temos dados demais e o desafio agora é ensinar as máquinas a usá-los bem.</w:t>
       </w:r>
       <w:r>
@@ -1852,6 +1863,14 @@
           <w:sz w:val="24"/>
           <w:szCs w:val="24"/>
         </w:rPr>
+        <w:t xml:space="preserve">Prompt1 - </w:t>
+      </w:r>
+      <w:r>
+        <w:rPr>
+          <w:rFonts w:ascii="Arial" w:hAnsi="Arial" w:cs="Arial"/>
+          <w:sz w:val="24"/>
+          <w:szCs w:val="24"/>
+        </w:rPr>
         <w:t>Opção Futurista Minimalista</w:t>
       </w:r>
       <w:r>
@@ -1860,7 +1879,16 @@
           <w:sz w:val="24"/>
           <w:szCs w:val="24"/>
         </w:rPr>
-        <w:t>: Futuristic digital brain with glowing neural network lines, floating data points and subtle binary code in the background, sleek modern design, dark blue and cyan gradient, minimalist tech style, clean typography for the title "Data DomAIne" with emphasis on "AI", soft futuristic lighting, sci-fi minimalism, 1:1 --v 6 --q 2 --ar 1:1</w:t>
+        <w:t xml:space="preserve">: Futuristic digital brain with glowing neural network lines, floating data points and subtle binary code in the background, sleek modern design, </w:t>
+      </w:r>
+      <w:r>
+        <w:rPr>
+          <w:rFonts w:ascii="Arial" w:hAnsi="Arial" w:cs="Arial"/>
+          <w:sz w:val="24"/>
+          <w:szCs w:val="24"/>
+        </w:rPr>
+        <w:lastRenderedPageBreak/>
+        <w:t>dark blue and cyan gradient, minimalist tech style, clean typography for the title "Data DomAIne" with emphasis on "AI", soft futuristic lighting, sci-fi minimalism, 1:1 --v 6 --q 2 --ar 1:1</w:t>
       </w:r>
     </w:p>
     <w:p>
@@ -2052,6 +2080,14 @@
           <w:sz w:val="24"/>
           <w:szCs w:val="24"/>
         </w:rPr>
+        <w:t xml:space="preserve">Prompt2 - </w:t>
+      </w:r>
+      <w:r>
+        <w:rPr>
+          <w:rFonts w:ascii="Arial" w:hAnsi="Arial" w:cs="Arial"/>
+          <w:sz w:val="24"/>
+          <w:szCs w:val="24"/>
+        </w:rPr>
         <w:t>Opção Nerd Criativa: Playful nerdy style illustration, a character holding a holographic brain made of glowing data points, floating circuits and code fragments around, neon purple, green, and blue colors, fun and approachable, modern rounded typography for "Data DomAIne", emphasis on "AI", vibrant and energetic, digital illustration, 1:1 --v 6 --q 2 --ar 1:1</w:t>
       </w:r>
     </w:p>
@@ -2395,6 +2431,15 @@
           <w:szCs w:val="24"/>
         </w:rPr>
       </w:pPr>
+    </w:p>
+    <w:p>
+      <w:pPr>
+        <w:rPr>
+          <w:rFonts w:ascii="Arial" w:hAnsi="Arial" w:cs="Arial"/>
+          <w:sz w:val="24"/>
+          <w:szCs w:val="24"/>
+        </w:rPr>
+      </w:pPr>
       <w:r>
         <w:rPr>
           <w:rFonts w:ascii="Arial" w:hAnsi="Arial" w:cs="Arial"/>
@@ -2403,265 +2448,47 @@
         </w:rPr>
         <w:t>Imagens criadas pelo copilot</w:t>
       </w:r>
-    </w:p>
-    <w:p>
-      <w:pPr>
-        <w:jc w:val="center"/>
-        <w:rPr>
-          <w:rFonts w:ascii="Arial" w:hAnsi="Arial" w:cs="Arial"/>
-          <w:sz w:val="24"/>
-          <w:szCs w:val="24"/>
-        </w:rPr>
-      </w:pPr>
-      <w:r>
-        <w:rPr>
-          <w:rFonts w:ascii="Arial" w:hAnsi="Arial" w:cs="Arial"/>
-          <w:noProof/>
-          <w:sz w:val="24"/>
-          <w:szCs w:val="24"/>
-          <w:lang w:eastAsia="pt-BR"/>
-        </w:rPr>
-        <w:drawing>
-          <wp:inline distT="0" distB="0" distL="0" distR="0">
-            <wp:extent cx="2520000" cy="2520000"/>
-            <wp:effectExtent l="0" t="0" r="0" b="0"/>
-            <wp:docPr id="1" name="Imagem 1"/>
-            <wp:cNvGraphicFramePr>
-              <a:graphicFrameLocks xmlns:a="http://schemas.openxmlformats.org/drawingml/2006/main" noChangeAspect="1"/>
-            </wp:cNvGraphicFramePr>
-            <a:graphic xmlns:a="http://schemas.openxmlformats.org/drawingml/2006/main">
-              <a:graphicData uri="http://schemas.openxmlformats.org/drawingml/2006/picture">
-                <pic:pic xmlns:pic="http://schemas.openxmlformats.org/drawingml/2006/picture">
-                  <pic:nvPicPr>
-                    <pic:cNvPr id="1" name="1.png"/>
-                    <pic:cNvPicPr/>
-                  </pic:nvPicPr>
-                  <pic:blipFill>
-                    <a:blip r:embed="rId5" cstate="print">
-                      <a:extLst>
-                        <a:ext uri="{28A0092B-C50C-407E-A947-70E740481C1C}">
-                          <a14:useLocalDpi xmlns:a14="http://schemas.microsoft.com/office/drawing/2010/main" val="0"/>
-                        </a:ext>
-                      </a:extLst>
-                    </a:blip>
-                    <a:stretch>
-                      <a:fillRect/>
-                    </a:stretch>
-                  </pic:blipFill>
-                  <pic:spPr>
-                    <a:xfrm>
-                      <a:off x="0" y="0"/>
-                      <a:ext cx="2520000" cy="2520000"/>
-                    </a:xfrm>
-                    <a:prstGeom prst="rect">
-                      <a:avLst/>
-                    </a:prstGeom>
-                  </pic:spPr>
-                </pic:pic>
-              </a:graphicData>
-            </a:graphic>
-          </wp:inline>
-        </w:drawing>
-      </w:r>
-      <w:r>
-        <w:rPr>
-          <w:rFonts w:ascii="Arial" w:hAnsi="Arial" w:cs="Arial"/>
-          <w:noProof/>
-          <w:sz w:val="24"/>
-          <w:szCs w:val="24"/>
-          <w:lang w:eastAsia="pt-BR"/>
-        </w:rPr>
-        <w:drawing>
-          <wp:inline distT="0" distB="0" distL="0" distR="0">
-            <wp:extent cx="2520000" cy="2520000"/>
-            <wp:effectExtent l="0" t="0" r="0" b="0"/>
-            <wp:docPr id="2" name="Imagem 2"/>
-            <wp:cNvGraphicFramePr>
-              <a:graphicFrameLocks xmlns:a="http://schemas.openxmlformats.org/drawingml/2006/main" noChangeAspect="1"/>
-            </wp:cNvGraphicFramePr>
-            <a:graphic xmlns:a="http://schemas.openxmlformats.org/drawingml/2006/main">
-              <a:graphicData uri="http://schemas.openxmlformats.org/drawingml/2006/picture">
-                <pic:pic xmlns:pic="http://schemas.openxmlformats.org/drawingml/2006/picture">
-                  <pic:nvPicPr>
-                    <pic:cNvPr id="2" name="2.png"/>
-                    <pic:cNvPicPr/>
-                  </pic:nvPicPr>
-                  <pic:blipFill>
-                    <a:blip r:embed="rId6" cstate="print">
-                      <a:extLst>
-                        <a:ext uri="{28A0092B-C50C-407E-A947-70E740481C1C}">
-                          <a14:useLocalDpi xmlns:a14="http://schemas.microsoft.com/office/drawing/2010/main" val="0"/>
-                        </a:ext>
-                      </a:extLst>
-                    </a:blip>
-                    <a:stretch>
-                      <a:fillRect/>
-                    </a:stretch>
-                  </pic:blipFill>
-                  <pic:spPr>
-                    <a:xfrm>
-                      <a:off x="0" y="0"/>
-                      <a:ext cx="2520000" cy="2520000"/>
-                    </a:xfrm>
-                    <a:prstGeom prst="rect">
-                      <a:avLst/>
-                    </a:prstGeom>
-                  </pic:spPr>
-                </pic:pic>
-              </a:graphicData>
-            </a:graphic>
-          </wp:inline>
-        </w:drawing>
-      </w:r>
-      <w:r>
-        <w:rPr>
-          <w:rFonts w:ascii="Arial" w:hAnsi="Arial" w:cs="Arial"/>
-          <w:noProof/>
-          <w:sz w:val="24"/>
-          <w:szCs w:val="24"/>
-          <w:lang w:eastAsia="pt-BR"/>
-        </w:rPr>
-        <w:drawing>
-          <wp:inline distT="0" distB="0" distL="0" distR="0">
-            <wp:extent cx="2520000" cy="2520000"/>
-            <wp:effectExtent l="0" t="0" r="0" b="0"/>
-            <wp:docPr id="4" name="Imagem 4"/>
-            <wp:cNvGraphicFramePr>
-              <a:graphicFrameLocks xmlns:a="http://schemas.openxmlformats.org/drawingml/2006/main" noChangeAspect="1"/>
-            </wp:cNvGraphicFramePr>
-            <a:graphic xmlns:a="http://schemas.openxmlformats.org/drawingml/2006/main">
-              <a:graphicData uri="http://schemas.openxmlformats.org/drawingml/2006/picture">
-                <pic:pic xmlns:pic="http://schemas.openxmlformats.org/drawingml/2006/picture">
-                  <pic:nvPicPr>
-                    <pic:cNvPr id="4" name="4.png"/>
-                    <pic:cNvPicPr/>
-                  </pic:nvPicPr>
-                  <pic:blipFill>
-                    <a:blip r:embed="rId7" cstate="print">
-                      <a:extLst>
-                        <a:ext uri="{28A0092B-C50C-407E-A947-70E740481C1C}">
-                          <a14:useLocalDpi xmlns:a14="http://schemas.microsoft.com/office/drawing/2010/main" val="0"/>
-                        </a:ext>
-                      </a:extLst>
-                    </a:blip>
-                    <a:stretch>
-                      <a:fillRect/>
-                    </a:stretch>
-                  </pic:blipFill>
-                  <pic:spPr>
-                    <a:xfrm>
-                      <a:off x="0" y="0"/>
-                      <a:ext cx="2520000" cy="2520000"/>
-                    </a:xfrm>
-                    <a:prstGeom prst="rect">
-                      <a:avLst/>
-                    </a:prstGeom>
-                  </pic:spPr>
-                </pic:pic>
-              </a:graphicData>
-            </a:graphic>
-          </wp:inline>
-        </w:drawing>
-      </w:r>
-      <w:r>
-        <w:rPr>
-          <w:rFonts w:ascii="Arial" w:hAnsi="Arial" w:cs="Arial"/>
-          <w:noProof/>
-          <w:sz w:val="24"/>
-          <w:szCs w:val="24"/>
-          <w:lang w:eastAsia="pt-BR"/>
-        </w:rPr>
-        <w:drawing>
-          <wp:inline distT="0" distB="0" distL="0" distR="0">
-            <wp:extent cx="2520000" cy="2520000"/>
-            <wp:effectExtent l="0" t="0" r="0" b="0"/>
-            <wp:docPr id="5" name="Imagem 5"/>
-            <wp:cNvGraphicFramePr>
-              <a:graphicFrameLocks xmlns:a="http://schemas.openxmlformats.org/drawingml/2006/main" noChangeAspect="1"/>
-            </wp:cNvGraphicFramePr>
-            <a:graphic xmlns:a="http://schemas.openxmlformats.org/drawingml/2006/main">
-              <a:graphicData uri="http://schemas.openxmlformats.org/drawingml/2006/picture">
-                <pic:pic xmlns:pic="http://schemas.openxmlformats.org/drawingml/2006/picture">
-                  <pic:nvPicPr>
-                    <pic:cNvPr id="5" name="3.png"/>
-                    <pic:cNvPicPr/>
-                  </pic:nvPicPr>
-                  <pic:blipFill>
-                    <a:blip r:embed="rId8" cstate="print">
-                      <a:extLst>
-                        <a:ext uri="{28A0092B-C50C-407E-A947-70E740481C1C}">
-                          <a14:useLocalDpi xmlns:a14="http://schemas.microsoft.com/office/drawing/2010/main" val="0"/>
-                        </a:ext>
-                      </a:extLst>
-                    </a:blip>
-                    <a:stretch>
-                      <a:fillRect/>
-                    </a:stretch>
-                  </pic:blipFill>
-                  <pic:spPr>
-                    <a:xfrm>
-                      <a:off x="0" y="0"/>
-                      <a:ext cx="2520000" cy="2520000"/>
-                    </a:xfrm>
-                    <a:prstGeom prst="rect">
-                      <a:avLst/>
-                    </a:prstGeom>
-                  </pic:spPr>
-                </pic:pic>
-              </a:graphicData>
-            </a:graphic>
-          </wp:inline>
-        </w:drawing>
-      </w:r>
-    </w:p>
-    <w:p>
-      <w:pPr>
-        <w:rPr>
-          <w:rFonts w:ascii="Arial" w:hAnsi="Arial" w:cs="Arial"/>
-          <w:sz w:val="24"/>
-          <w:szCs w:val="24"/>
-        </w:rPr>
-      </w:pPr>
-    </w:p>
-    <w:p>
-      <w:pPr>
-        <w:rPr>
-          <w:rFonts w:ascii="Arial" w:hAnsi="Arial" w:cs="Arial"/>
-          <w:sz w:val="24"/>
-          <w:szCs w:val="24"/>
-        </w:rPr>
-      </w:pPr>
-    </w:p>
-    <w:p>
-      <w:pPr>
-        <w:pStyle w:val="Ttulo2"/>
-        <w:rPr>
-          <w:rFonts w:ascii="Arial" w:hAnsi="Arial" w:cs="Arial"/>
-          <w:sz w:val="24"/>
-        </w:rPr>
-      </w:pPr>
-      <w:r>
-        <w:rPr>
-          <w:rFonts w:ascii="Arial" w:hAnsi="Arial" w:cs="Arial"/>
-          <w:sz w:val="24"/>
-        </w:rPr>
-        <w:t>Texto</w:t>
-      </w:r>
-      <w:r>
-        <w:rPr>
-          <w:rFonts w:ascii="Arial" w:hAnsi="Arial" w:cs="Arial"/>
-          <w:sz w:val="24"/>
-        </w:rPr>
-        <w:t xml:space="preserve"> fin</w:t>
-      </w:r>
+      <w:r>
+        <w:rPr>
+          <w:rFonts w:ascii="Arial" w:hAnsi="Arial" w:cs="Arial"/>
+          <w:sz w:val="24"/>
+          <w:szCs w:val="24"/>
+        </w:rPr>
+        <w:t>(olhar pasta ‘Imagens geradas’)</w:t>
+      </w:r>
+    </w:p>
+    <w:p>
+      <w:pPr>
+        <w:rPr>
+          <w:rFonts w:ascii="Arial" w:hAnsi="Arial" w:cs="Arial"/>
+          <w:sz w:val="24"/>
+          <w:szCs w:val="24"/>
+        </w:rPr>
+      </w:pPr>
       <w:bookmarkStart w:id="0" w:name="_GoBack"/>
       <w:bookmarkEnd w:id="0"/>
-      <w:r>
-        <w:rPr>
-          <w:rFonts w:ascii="Arial" w:hAnsi="Arial" w:cs="Arial"/>
-          <w:sz w:val="24"/>
-        </w:rPr>
-        <w:t xml:space="preserve">al para tranformar em </w:t>
+    </w:p>
+    <w:p>
+      <w:pPr>
+        <w:pStyle w:val="Ttulo2"/>
+        <w:rPr>
+          <w:rFonts w:ascii="Arial" w:hAnsi="Arial" w:cs="Arial"/>
+          <w:sz w:val="24"/>
+        </w:rPr>
+      </w:pPr>
+      <w:r>
+        <w:rPr>
+          <w:rFonts w:ascii="Arial" w:hAnsi="Arial" w:cs="Arial"/>
+          <w:sz w:val="24"/>
+        </w:rPr>
+        <w:t>Texto</w:t>
+      </w:r>
+      <w:r>
+        <w:rPr>
+          <w:rFonts w:ascii="Arial" w:hAnsi="Arial" w:cs="Arial"/>
+          <w:sz w:val="24"/>
+        </w:rPr>
+        <w:t xml:space="preserve"> final para tranformar em </w:t>
       </w:r>
       <w:r>
         <w:rPr>
@@ -2800,6 +2627,7 @@
           <w:sz w:val="24"/>
           <w:szCs w:val="24"/>
         </w:rPr>
+        <w:lastRenderedPageBreak/>
         <w:t>Isso significa que, além de gerar código, ele pode entender e sugerir análises automáticas em dados empresariais, relatórios e dashboards.</w:t>
       </w:r>
     </w:p>

</xml_diff>